<commit_message>
add status columnn to the  review table
</commit_message>
<xml_diff>
--- a/Lhub_PR.docx
+++ b/Lhub_PR.docx
@@ -24,8 +24,6 @@
         </w:rPr>
         <w:t xml:space="preserve">Software Requirements </w:t>
       </w:r>
-      <w:bookmarkStart w:id="0" w:name="_GoBack"/>
-      <w:bookmarkEnd w:id="0"/>
       <w:r>
         <w:rPr>
           <w:rFonts w:ascii="Arial" w:hAnsi="Arial"/>
@@ -273,7 +271,7 @@
     <w:tbl>
       <w:tblPr>
         <w:tblpPr w:leftFromText="180" w:rightFromText="180" w:vertAnchor="text" w:horzAnchor="margin" w:tblpXSpec="center" w:tblpY="-102"/>
-        <w:tblW w:w="11391" w:type="dxa"/>
+        <w:tblW w:w="14169" w:type="dxa"/>
         <w:tblBorders>
           <w:top w:val="single" w:sz="4" w:space="0" w:color="auto"/>
           <w:left w:val="single" w:sz="4" w:space="0" w:color="auto"/>
@@ -291,14 +289,9 @@
         <w:gridCol w:w="3403"/>
         <w:gridCol w:w="968"/>
         <w:gridCol w:w="2778"/>
+        <w:gridCol w:w="2778"/>
       </w:tblGrid>
       <w:tr>
-        <w:tblPrEx>
-          <w:tblCellMar>
-            <w:top w:w="0" w:type="dxa"/>
-            <w:bottom w:w="0" w:type="dxa"/>
-          </w:tblCellMar>
-        </w:tblPrEx>
         <w:trPr>
           <w:trHeight w:hRule="exact" w:val="719"/>
         </w:trPr>
@@ -403,14 +396,28 @@
             </w:r>
           </w:p>
         </w:tc>
+        <w:tc>
+          <w:tcPr>
+            <w:tcW w:w="2778" w:type="dxa"/>
+            <w:shd w:val="pct15" w:color="auto" w:fill="FFFFFF"/>
+          </w:tcPr>
+          <w:p>
+            <w:pPr>
+              <w:pStyle w:val="TableText"/>
+              <w:rPr>
+                <w:b/>
+              </w:rPr>
+            </w:pPr>
+            <w:r>
+              <w:rPr>
+                <w:b/>
+              </w:rPr>
+              <w:t xml:space="preserve">Status </w:t>
+            </w:r>
+          </w:p>
+        </w:tc>
       </w:tr>
       <w:tr>
-        <w:tblPrEx>
-          <w:tblCellMar>
-            <w:top w:w="0" w:type="dxa"/>
-            <w:bottom w:w="0" w:type="dxa"/>
-          </w:tblCellMar>
-        </w:tblPrEx>
         <w:trPr>
           <w:trHeight w:val="346"/>
         </w:trPr>
@@ -481,13 +488,7 @@
             </w:r>
             <w:r>
               <w:br/>
-              <w:t xml:space="preserve"> - </w:t>
-            </w:r>
-            <w:r>
-              <w:t xml:space="preserve"> 2 system features section </w:t>
-            </w:r>
-            <w:r>
-              <w:t>(context 2.1 )</w:t>
+              <w:t xml:space="preserve"> -  2 system features section (context 2.1 )</w:t>
             </w:r>
           </w:p>
           <w:p>
@@ -593,6 +594,18 @@
             <w:r>
               <w:t>Ragab</w:t>
             </w:r>
+          </w:p>
+        </w:tc>
+        <w:tc>
+          <w:tcPr>
+            <w:tcW w:w="2778" w:type="dxa"/>
+          </w:tcPr>
+          <w:p>
+            <w:pPr>
+              <w:pStyle w:val="TableText"/>
+            </w:pPr>
+            <w:bookmarkStart w:id="0" w:name="_GoBack"/>
+            <w:bookmarkEnd w:id="0"/>
           </w:p>
         </w:tc>
       </w:tr>
@@ -1062,6 +1075,7 @@
   </w:style>
   <w:style w:type="character" w:customStyle="1" w:styleId="BodyTextChar">
     <w:name w:val="Body Text Char"/>
+    <w:aliases w:val="bt Char"/>
     <w:basedOn w:val="DefaultParagraphFont"/>
     <w:link w:val="BodyText"/>
     <w:rsid w:val="00581667"/>

</xml_diff>